<commit_message>
Until Mar 15.. courtesy Jasen
</commit_message>
<xml_diff>
--- a/Resources_BC.docx
+++ b/Resources_BC.docx
@@ -576,13 +576,23 @@
           <w:szCs w:val="22"/>
         </w:rPr>
       </w:pPr>
-      <w:r>
-        <w:rPr>
-          <w:rFonts w:ascii="Calibri" w:eastAsia="Times New Roman" w:hAnsi="Calibri" w:cs="Calibri"/>
-          <w:sz w:val="22"/>
-          <w:szCs w:val="22"/>
-        </w:rPr>
-        <w:t>Jupyter Notebooks - Tricks</w:t>
+      <w:proofErr w:type="spellStart"/>
+      <w:r>
+        <w:rPr>
+          <w:rFonts w:ascii="Calibri" w:eastAsia="Times New Roman" w:hAnsi="Calibri" w:cs="Calibri"/>
+          <w:sz w:val="22"/>
+          <w:szCs w:val="22"/>
+        </w:rPr>
+        <w:t>Jupyter</w:t>
+      </w:r>
+      <w:proofErr w:type="spellEnd"/>
+      <w:r>
+        <w:rPr>
+          <w:rFonts w:ascii="Calibri" w:eastAsia="Times New Roman" w:hAnsi="Calibri" w:cs="Calibri"/>
+          <w:sz w:val="22"/>
+          <w:szCs w:val="22"/>
+        </w:rPr>
+        <w:t xml:space="preserve"> Notebooks - Tricks</w:t>
       </w:r>
     </w:p>
     <w:p>
@@ -1058,13 +1068,23 @@
           <w:szCs w:val="22"/>
         </w:rPr>
       </w:pPr>
-      <w:r>
-        <w:rPr>
-          <w:rFonts w:ascii="Calibri" w:eastAsia="Times New Roman" w:hAnsi="Calibri" w:cs="Calibri"/>
-          <w:sz w:val="22"/>
-          <w:szCs w:val="22"/>
-        </w:rPr>
-        <w:t>Numpy User Guide</w:t>
+      <w:proofErr w:type="spellStart"/>
+      <w:r>
+        <w:rPr>
+          <w:rFonts w:ascii="Calibri" w:eastAsia="Times New Roman" w:hAnsi="Calibri" w:cs="Calibri"/>
+          <w:sz w:val="22"/>
+          <w:szCs w:val="22"/>
+        </w:rPr>
+        <w:t>Numpy</w:t>
+      </w:r>
+      <w:proofErr w:type="spellEnd"/>
+      <w:r>
+        <w:rPr>
+          <w:rFonts w:ascii="Calibri" w:eastAsia="Times New Roman" w:hAnsi="Calibri" w:cs="Calibri"/>
+          <w:sz w:val="22"/>
+          <w:szCs w:val="22"/>
+        </w:rPr>
+        <w:t xml:space="preserve"> User Guide</w:t>
       </w:r>
     </w:p>
     <w:p>
@@ -1119,7 +1139,25 @@
           <w:sz w:val="22"/>
           <w:szCs w:val="22"/>
         </w:rPr>
-        <w:t>How to write a Numpy how-to</w:t>
+        <w:t xml:space="preserve">How to write a </w:t>
+      </w:r>
+      <w:proofErr w:type="spellStart"/>
+      <w:r>
+        <w:rPr>
+          <w:rFonts w:ascii="Calibri" w:eastAsia="Times New Roman" w:hAnsi="Calibri" w:cs="Calibri"/>
+          <w:sz w:val="22"/>
+          <w:szCs w:val="22"/>
+        </w:rPr>
+        <w:t>Numpy</w:t>
+      </w:r>
+      <w:proofErr w:type="spellEnd"/>
+      <w:r>
+        <w:rPr>
+          <w:rFonts w:ascii="Calibri" w:eastAsia="Times New Roman" w:hAnsi="Calibri" w:cs="Calibri"/>
+          <w:sz w:val="22"/>
+          <w:szCs w:val="22"/>
+        </w:rPr>
+        <w:t xml:space="preserve"> how-to</w:t>
       </w:r>
     </w:p>
     <w:p>
@@ -1278,6 +1316,7 @@
           <w:szCs w:val="22"/>
         </w:rPr>
       </w:pPr>
+      <w:proofErr w:type="spellStart"/>
       <w:r>
         <w:rPr>
           <w:rFonts w:ascii="Calibri" w:eastAsia="Times New Roman" w:hAnsi="Calibri" w:cs="Calibri"/>
@@ -1286,6 +1325,7 @@
         </w:rPr>
         <w:t>Dotenv</w:t>
       </w:r>
+      <w:proofErr w:type="spellEnd"/>
     </w:p>
     <w:p>
       <w:pPr>
@@ -1409,13 +1449,23 @@
           <w:szCs w:val="22"/>
         </w:rPr>
       </w:pPr>
-      <w:r>
-        <w:rPr>
-          <w:rFonts w:ascii="Calibri" w:eastAsia="Times New Roman" w:hAnsi="Calibri" w:cs="Calibri"/>
-          <w:sz w:val="22"/>
-          <w:szCs w:val="22"/>
-        </w:rPr>
-        <w:t>Refinitive Data</w:t>
+      <w:proofErr w:type="spellStart"/>
+      <w:r>
+        <w:rPr>
+          <w:rFonts w:ascii="Calibri" w:eastAsia="Times New Roman" w:hAnsi="Calibri" w:cs="Calibri"/>
+          <w:sz w:val="22"/>
+          <w:szCs w:val="22"/>
+        </w:rPr>
+        <w:t>Refinitive</w:t>
+      </w:r>
+      <w:proofErr w:type="spellEnd"/>
+      <w:r>
+        <w:rPr>
+          <w:rFonts w:ascii="Calibri" w:eastAsia="Times New Roman" w:hAnsi="Calibri" w:cs="Calibri"/>
+          <w:sz w:val="22"/>
+          <w:szCs w:val="22"/>
+        </w:rPr>
+        <w:t xml:space="preserve"> Data</w:t>
       </w:r>
     </w:p>
     <w:p>
@@ -1616,6 +1666,7 @@
           <w:szCs w:val="22"/>
         </w:rPr>
       </w:pPr>
+      <w:proofErr w:type="spellStart"/>
       <w:r>
         <w:rPr>
           <w:rFonts w:ascii="Calibri" w:eastAsia="Times New Roman" w:hAnsi="Calibri" w:cs="Calibri"/>
@@ -1624,6 +1675,7 @@
         </w:rPr>
         <w:t>HVPlot</w:t>
       </w:r>
+      <w:proofErr w:type="spellEnd"/>
     </w:p>
     <w:p>
       <w:pPr>
@@ -1671,13 +1723,23 @@
           <w:szCs w:val="22"/>
         </w:rPr>
       </w:pPr>
-      <w:r>
-        <w:rPr>
-          <w:rFonts w:ascii="Calibri" w:eastAsia="Times New Roman" w:hAnsi="Calibri" w:cs="Calibri"/>
-          <w:sz w:val="22"/>
-          <w:szCs w:val="22"/>
-        </w:rPr>
-        <w:t>Plotly Express</w:t>
+      <w:proofErr w:type="spellStart"/>
+      <w:r>
+        <w:rPr>
+          <w:rFonts w:ascii="Calibri" w:eastAsia="Times New Roman" w:hAnsi="Calibri" w:cs="Calibri"/>
+          <w:sz w:val="22"/>
+          <w:szCs w:val="22"/>
+        </w:rPr>
+        <w:t>Plotly</w:t>
+      </w:r>
+      <w:proofErr w:type="spellEnd"/>
+      <w:r>
+        <w:rPr>
+          <w:rFonts w:ascii="Calibri" w:eastAsia="Times New Roman" w:hAnsi="Calibri" w:cs="Calibri"/>
+          <w:sz w:val="22"/>
+          <w:szCs w:val="22"/>
+        </w:rPr>
+        <w:t xml:space="preserve"> Express</w:t>
       </w:r>
     </w:p>
     <w:p>
@@ -1726,6 +1788,7 @@
           <w:szCs w:val="22"/>
         </w:rPr>
       </w:pPr>
+      <w:proofErr w:type="spellStart"/>
       <w:r>
         <w:rPr>
           <w:rFonts w:ascii="Calibri" w:eastAsia="Times New Roman" w:hAnsi="Calibri" w:cs="Calibri"/>
@@ -1734,6 +1797,7 @@
         </w:rPr>
         <w:t>Mapbox</w:t>
       </w:r>
+      <w:proofErr w:type="spellEnd"/>
     </w:p>
     <w:p>
       <w:pPr>
@@ -1842,7 +1906,25 @@
           <w:sz w:val="22"/>
           <w:szCs w:val="22"/>
         </w:rPr>
-        <w:t>Developing and Backtesting Systematic Trading Strategies by Brian</w:t>
+        <w:t xml:space="preserve">Developing and </w:t>
+      </w:r>
+      <w:proofErr w:type="spellStart"/>
+      <w:r>
+        <w:rPr>
+          <w:rFonts w:ascii="Calibri" w:eastAsia="Times New Roman" w:hAnsi="Calibri" w:cs="Calibri"/>
+          <w:sz w:val="22"/>
+          <w:szCs w:val="22"/>
+        </w:rPr>
+        <w:t>Backtesting</w:t>
+      </w:r>
+      <w:proofErr w:type="spellEnd"/>
+      <w:r>
+        <w:rPr>
+          <w:rFonts w:ascii="Calibri" w:eastAsia="Times New Roman" w:hAnsi="Calibri" w:cs="Calibri"/>
+          <w:sz w:val="22"/>
+          <w:szCs w:val="22"/>
+        </w:rPr>
+        <w:t xml:space="preserve"> Systematic Trading Strategies by Brian</w:t>
       </w:r>
     </w:p>
     <w:p>
@@ -2166,13 +2248,23 @@
           <w:szCs w:val="22"/>
         </w:rPr>
       </w:pPr>
-      <w:r>
-        <w:rPr>
-          <w:rFonts w:ascii="Calibri" w:eastAsia="Times New Roman" w:hAnsi="Calibri" w:cs="Calibri"/>
-          <w:sz w:val="22"/>
-          <w:szCs w:val="22"/>
-        </w:rPr>
-        <w:t>Matplot Lib Cheat sheet</w:t>
+      <w:proofErr w:type="spellStart"/>
+      <w:r>
+        <w:rPr>
+          <w:rFonts w:ascii="Calibri" w:eastAsia="Times New Roman" w:hAnsi="Calibri" w:cs="Calibri"/>
+          <w:sz w:val="22"/>
+          <w:szCs w:val="22"/>
+        </w:rPr>
+        <w:t>Matplot</w:t>
+      </w:r>
+      <w:proofErr w:type="spellEnd"/>
+      <w:r>
+        <w:rPr>
+          <w:rFonts w:ascii="Calibri" w:eastAsia="Times New Roman" w:hAnsi="Calibri" w:cs="Calibri"/>
+          <w:sz w:val="22"/>
+          <w:szCs w:val="22"/>
+        </w:rPr>
+        <w:t xml:space="preserve"> Lib Cheat sheet</w:t>
       </w:r>
     </w:p>
     <w:p>
@@ -2320,8 +2412,18 @@
           <w:sz w:val="22"/>
           <w:szCs w:val="22"/>
         </w:rPr>
-        <w:t>Python yfinance</w:t>
-      </w:r>
+        <w:t xml:space="preserve">Python </w:t>
+      </w:r>
+      <w:proofErr w:type="spellStart"/>
+      <w:r>
+        <w:rPr>
+          <w:rFonts w:ascii="Calibri" w:eastAsia="Times New Roman" w:hAnsi="Calibri" w:cs="Calibri"/>
+          <w:sz w:val="22"/>
+          <w:szCs w:val="22"/>
+        </w:rPr>
+        <w:t>yfinance</w:t>
+      </w:r>
+      <w:proofErr w:type="spellEnd"/>
     </w:p>
     <w:p>
       <w:pPr>
@@ -2375,8 +2477,18 @@
           <w:sz w:val="22"/>
           <w:szCs w:val="22"/>
         </w:rPr>
-        <w:t>Python Finta</w:t>
-      </w:r>
+        <w:t xml:space="preserve">Python </w:t>
+      </w:r>
+      <w:proofErr w:type="spellStart"/>
+      <w:r>
+        <w:rPr>
+          <w:rFonts w:ascii="Calibri" w:eastAsia="Times New Roman" w:hAnsi="Calibri" w:cs="Calibri"/>
+          <w:sz w:val="22"/>
+          <w:szCs w:val="22"/>
+        </w:rPr>
+        <w:t>Finta</w:t>
+      </w:r>
+      <w:proofErr w:type="spellEnd"/>
     </w:p>
     <w:p>
       <w:pPr>
@@ -2644,13 +2756,23 @@
           <w:szCs w:val="22"/>
         </w:rPr>
       </w:pPr>
-      <w:r>
-        <w:rPr>
-          <w:rFonts w:ascii="Calibri" w:eastAsia="Times New Roman" w:hAnsi="Calibri" w:cs="Calibri"/>
-          <w:sz w:val="22"/>
-          <w:szCs w:val="22"/>
-        </w:rPr>
-        <w:t>Jupyter Notebook Slides</w:t>
+      <w:proofErr w:type="spellStart"/>
+      <w:r>
+        <w:rPr>
+          <w:rFonts w:ascii="Calibri" w:eastAsia="Times New Roman" w:hAnsi="Calibri" w:cs="Calibri"/>
+          <w:sz w:val="22"/>
+          <w:szCs w:val="22"/>
+        </w:rPr>
+        <w:t>Jupyter</w:t>
+      </w:r>
+      <w:proofErr w:type="spellEnd"/>
+      <w:r>
+        <w:rPr>
+          <w:rFonts w:ascii="Calibri" w:eastAsia="Times New Roman" w:hAnsi="Calibri" w:cs="Calibri"/>
+          <w:sz w:val="22"/>
+          <w:szCs w:val="22"/>
+        </w:rPr>
+        <w:t xml:space="preserve"> Notebook Slides</w:t>
       </w:r>
     </w:p>
     <w:p>
@@ -2705,7 +2827,25 @@
           <w:sz w:val="22"/>
           <w:szCs w:val="22"/>
         </w:rPr>
-        <w:t>To compare text based files</w:t>
+        <w:t xml:space="preserve">To compare </w:t>
+      </w:r>
+      <w:proofErr w:type="gramStart"/>
+      <w:r>
+        <w:rPr>
+          <w:rFonts w:ascii="Calibri" w:eastAsia="Times New Roman" w:hAnsi="Calibri" w:cs="Calibri"/>
+          <w:sz w:val="22"/>
+          <w:szCs w:val="22"/>
+        </w:rPr>
+        <w:t>text based</w:t>
+      </w:r>
+      <w:proofErr w:type="gramEnd"/>
+      <w:r>
+        <w:rPr>
+          <w:rFonts w:ascii="Calibri" w:eastAsia="Times New Roman" w:hAnsi="Calibri" w:cs="Calibri"/>
+          <w:sz w:val="22"/>
+          <w:szCs w:val="22"/>
+        </w:rPr>
+        <w:t xml:space="preserve"> files</w:t>
       </w:r>
     </w:p>
     <w:p>
@@ -2754,13 +2894,23 @@
           <w:szCs w:val="22"/>
         </w:rPr>
       </w:pPr>
-      <w:r>
-        <w:rPr>
-          <w:rFonts w:ascii="Calibri" w:eastAsia="Times New Roman" w:hAnsi="Calibri" w:cs="Calibri"/>
-          <w:sz w:val="22"/>
-          <w:szCs w:val="22"/>
-        </w:rPr>
-        <w:t>Jupyter Notebook as Markdown doc</w:t>
+      <w:proofErr w:type="spellStart"/>
+      <w:r>
+        <w:rPr>
+          <w:rFonts w:ascii="Calibri" w:eastAsia="Times New Roman" w:hAnsi="Calibri" w:cs="Calibri"/>
+          <w:sz w:val="22"/>
+          <w:szCs w:val="22"/>
+        </w:rPr>
+        <w:t>Jupyter</w:t>
+      </w:r>
+      <w:proofErr w:type="spellEnd"/>
+      <w:r>
+        <w:rPr>
+          <w:rFonts w:ascii="Calibri" w:eastAsia="Times New Roman" w:hAnsi="Calibri" w:cs="Calibri"/>
+          <w:sz w:val="22"/>
+          <w:szCs w:val="22"/>
+        </w:rPr>
+        <w:t xml:space="preserve"> Notebook as Markdown doc</w:t>
       </w:r>
     </w:p>
     <w:p>
@@ -3601,13 +3751,23 @@
           <w:szCs w:val="22"/>
         </w:rPr>
       </w:pPr>
-      <w:r>
-        <w:rPr>
-          <w:rFonts w:ascii="Calibri" w:eastAsia="Times New Roman" w:hAnsi="Calibri" w:cs="Calibri"/>
-          <w:sz w:val="22"/>
-          <w:szCs w:val="22"/>
-        </w:rPr>
-        <w:t>Kaggle_Logistic R</w:t>
+      <w:proofErr w:type="spellStart"/>
+      <w:r>
+        <w:rPr>
+          <w:rFonts w:ascii="Calibri" w:eastAsia="Times New Roman" w:hAnsi="Calibri" w:cs="Calibri"/>
+          <w:sz w:val="22"/>
+          <w:szCs w:val="22"/>
+        </w:rPr>
+        <w:t>Kaggle_Logistic</w:t>
+      </w:r>
+      <w:proofErr w:type="spellEnd"/>
+      <w:r>
+        <w:rPr>
+          <w:rFonts w:ascii="Calibri" w:eastAsia="Times New Roman" w:hAnsi="Calibri" w:cs="Calibri"/>
+          <w:sz w:val="22"/>
+          <w:szCs w:val="22"/>
+        </w:rPr>
+        <w:t xml:space="preserve"> R</w:t>
       </w:r>
     </w:p>
     <w:p>
@@ -3772,7 +3932,25 @@
           <w:sz w:val="22"/>
           <w:szCs w:val="22"/>
         </w:rPr>
-        <w:t>SMOTE vs Random Undersampling - article</w:t>
+        <w:t xml:space="preserve">SMOTE vs Random </w:t>
+      </w:r>
+      <w:proofErr w:type="spellStart"/>
+      <w:r>
+        <w:rPr>
+          <w:rFonts w:ascii="Calibri" w:eastAsia="Times New Roman" w:hAnsi="Calibri" w:cs="Calibri"/>
+          <w:sz w:val="22"/>
+          <w:szCs w:val="22"/>
+        </w:rPr>
+        <w:t>Undersampling</w:t>
+      </w:r>
+      <w:proofErr w:type="spellEnd"/>
+      <w:r>
+        <w:rPr>
+          <w:rFonts w:ascii="Calibri" w:eastAsia="Times New Roman" w:hAnsi="Calibri" w:cs="Calibri"/>
+          <w:sz w:val="22"/>
+          <w:szCs w:val="22"/>
+        </w:rPr>
+        <w:t xml:space="preserve"> - article</w:t>
       </w:r>
     </w:p>
     <w:p>
@@ -3883,7 +4061,25 @@
           <w:sz w:val="22"/>
           <w:szCs w:val="22"/>
         </w:rPr>
-        <w:t>Multiple undersampling techniques</w:t>
+        <w:t xml:space="preserve">Multiple </w:t>
+      </w:r>
+      <w:proofErr w:type="spellStart"/>
+      <w:r>
+        <w:rPr>
+          <w:rFonts w:ascii="Calibri" w:eastAsia="Times New Roman" w:hAnsi="Calibri" w:cs="Calibri"/>
+          <w:sz w:val="22"/>
+          <w:szCs w:val="22"/>
+        </w:rPr>
+        <w:t>undersampling</w:t>
+      </w:r>
+      <w:proofErr w:type="spellEnd"/>
+      <w:r>
+        <w:rPr>
+          <w:rFonts w:ascii="Calibri" w:eastAsia="Times New Roman" w:hAnsi="Calibri" w:cs="Calibri"/>
+          <w:sz w:val="22"/>
+          <w:szCs w:val="22"/>
+        </w:rPr>
+        <w:t xml:space="preserve"> techniques</w:t>
       </w:r>
     </w:p>
     <w:p>
@@ -4181,8 +4377,42 @@
             <w:szCs w:val="22"/>
             <w:u w:val="single"/>
           </w:rPr>
-          <w:t>Lecture 01 — NLP Course Introduction — [ NLP || Dan Jurafsky || Stanford University ]</w:t>
-        </w:r>
+          <w:t xml:space="preserve">Lecture 01 — NLP Course Introduction — [ NLP || Dan </w:t>
+        </w:r>
+        <w:proofErr w:type="spellStart"/>
+        <w:r>
+          <w:rPr>
+            <w:rFonts w:ascii="Calibri" w:eastAsia="Times New Roman" w:hAnsi="Calibri" w:cs="Calibri"/>
+            <w:color w:val="0000FF"/>
+            <w:sz w:val="22"/>
+            <w:szCs w:val="22"/>
+            <w:u w:val="single"/>
+          </w:rPr>
+          <w:t>Jurafsky</w:t>
+        </w:r>
+        <w:proofErr w:type="spellEnd"/>
+        <w:r>
+          <w:rPr>
+            <w:rFonts w:ascii="Calibri" w:eastAsia="Times New Roman" w:hAnsi="Calibri" w:cs="Calibri"/>
+            <w:color w:val="0000FF"/>
+            <w:sz w:val="22"/>
+            <w:szCs w:val="22"/>
+            <w:u w:val="single"/>
+          </w:rPr>
+          <w:t xml:space="preserve"> || Stanford </w:t>
+        </w:r>
+        <w:proofErr w:type="gramStart"/>
+        <w:r>
+          <w:rPr>
+            <w:rFonts w:ascii="Calibri" w:eastAsia="Times New Roman" w:hAnsi="Calibri" w:cs="Calibri"/>
+            <w:color w:val="0000FF"/>
+            <w:sz w:val="22"/>
+            <w:szCs w:val="22"/>
+            <w:u w:val="single"/>
+          </w:rPr>
+          <w:t>University ]</w:t>
+        </w:r>
+        <w:proofErr w:type="gramEnd"/>
       </w:hyperlink>
     </w:p>
     <w:p>
@@ -4573,8 +4803,18 @@
           <w:sz w:val="22"/>
           <w:szCs w:val="22"/>
         </w:rPr>
-        <w:t>Hyperparameter tuning using Sklearn</w:t>
-      </w:r>
+        <w:t xml:space="preserve">Hyperparameter tuning using </w:t>
+      </w:r>
+      <w:proofErr w:type="spellStart"/>
+      <w:r>
+        <w:rPr>
+          <w:rFonts w:ascii="Calibri" w:eastAsia="Times New Roman" w:hAnsi="Calibri" w:cs="Calibri"/>
+          <w:sz w:val="22"/>
+          <w:szCs w:val="22"/>
+        </w:rPr>
+        <w:t>Sklearn</w:t>
+      </w:r>
+      <w:proofErr w:type="spellEnd"/>
     </w:p>
     <w:p>
       <w:pPr>
@@ -4622,13 +4862,23 @@
           <w:szCs w:val="22"/>
         </w:rPr>
       </w:pPr>
-      <w:r>
-        <w:rPr>
-          <w:rFonts w:ascii="Calibri" w:eastAsia="Times New Roman" w:hAnsi="Calibri" w:cs="Calibri"/>
-          <w:sz w:val="22"/>
-          <w:szCs w:val="22"/>
-        </w:rPr>
-        <w:t>MacroDiffusion Index - Git hub</w:t>
+      <w:proofErr w:type="spellStart"/>
+      <w:r>
+        <w:rPr>
+          <w:rFonts w:ascii="Calibri" w:eastAsia="Times New Roman" w:hAnsi="Calibri" w:cs="Calibri"/>
+          <w:sz w:val="22"/>
+          <w:szCs w:val="22"/>
+        </w:rPr>
+        <w:t>MacroDiffusion</w:t>
+      </w:r>
+      <w:proofErr w:type="spellEnd"/>
+      <w:r>
+        <w:rPr>
+          <w:rFonts w:ascii="Calibri" w:eastAsia="Times New Roman" w:hAnsi="Calibri" w:cs="Calibri"/>
+          <w:sz w:val="22"/>
+          <w:szCs w:val="22"/>
+        </w:rPr>
+        <w:t xml:space="preserve"> Index - Git hub</w:t>
       </w:r>
     </w:p>
     <w:p>
@@ -4787,13 +5037,23 @@
           <w:szCs w:val="22"/>
         </w:rPr>
       </w:pPr>
-      <w:r>
-        <w:rPr>
-          <w:rFonts w:ascii="Calibri" w:eastAsia="Times New Roman" w:hAnsi="Calibri" w:cs="Calibri"/>
-          <w:sz w:val="22"/>
-          <w:szCs w:val="22"/>
-        </w:rPr>
-        <w:t>Lamda Function</w:t>
+      <w:proofErr w:type="spellStart"/>
+      <w:r>
+        <w:rPr>
+          <w:rFonts w:ascii="Calibri" w:eastAsia="Times New Roman" w:hAnsi="Calibri" w:cs="Calibri"/>
+          <w:sz w:val="22"/>
+          <w:szCs w:val="22"/>
+        </w:rPr>
+        <w:t>Lamda</w:t>
+      </w:r>
+      <w:proofErr w:type="spellEnd"/>
+      <w:r>
+        <w:rPr>
+          <w:rFonts w:ascii="Calibri" w:eastAsia="Times New Roman" w:hAnsi="Calibri" w:cs="Calibri"/>
+          <w:sz w:val="22"/>
+          <w:szCs w:val="22"/>
+        </w:rPr>
+        <w:t xml:space="preserve"> Function</w:t>
       </w:r>
     </w:p>
     <w:p>
@@ -5376,8 +5636,21 @@
             <w:u w:val="single"/>
             <w:lang w:val="en-US"/>
           </w:rPr>
-          <w:t>Trading Systems 2nd edition: A new approach to system development and portfolio optimisation</w:t>
-        </w:r>
+          <w:t xml:space="preserve">Trading Systems 2nd edition: A new approach to system development and portfolio </w:t>
+        </w:r>
+        <w:proofErr w:type="spellStart"/>
+        <w:r>
+          <w:rPr>
+            <w:rFonts w:ascii="Slack-Lato" w:eastAsia="Times New Roman" w:hAnsi="Slack-Lato" w:cs="Calibri"/>
+            <w:color w:val="0000FF"/>
+            <w:sz w:val="23"/>
+            <w:szCs w:val="23"/>
+            <w:u w:val="single"/>
+            <w:lang w:val="en-US"/>
+          </w:rPr>
+          <w:t>optimisation</w:t>
+        </w:r>
+        <w:proofErr w:type="spellEnd"/>
       </w:hyperlink>
     </w:p>
     <w:p>
@@ -5451,7 +5724,73 @@
           <w:szCs w:val="23"/>
           <w:lang w:val="en-US"/>
         </w:rPr>
-        <w:t>Han, Yufeng, Ke Yang, and Guofu Zhou. 2013. “A New Anomaly: The Cross-Sectional Profitability of Technical Analysis.” Journal of Financial and Quantitative Analysis 48 (05): 1433–61.</w:t>
+        <w:t xml:space="preserve">Han, </w:t>
+      </w:r>
+      <w:proofErr w:type="spellStart"/>
+      <w:r>
+        <w:rPr>
+          <w:rFonts w:ascii="Slack-Lato" w:eastAsia="Times New Roman" w:hAnsi="Slack-Lato" w:cs="Calibri"/>
+          <w:color w:val="1D1C1D"/>
+          <w:sz w:val="23"/>
+          <w:szCs w:val="23"/>
+          <w:lang w:val="en-US"/>
+        </w:rPr>
+        <w:t>Yufeng</w:t>
+      </w:r>
+      <w:proofErr w:type="spellEnd"/>
+      <w:r>
+        <w:rPr>
+          <w:rFonts w:ascii="Slack-Lato" w:eastAsia="Times New Roman" w:hAnsi="Slack-Lato" w:cs="Calibri"/>
+          <w:color w:val="1D1C1D"/>
+          <w:sz w:val="23"/>
+          <w:szCs w:val="23"/>
+          <w:lang w:val="en-US"/>
+        </w:rPr>
+        <w:t xml:space="preserve">, </w:t>
+      </w:r>
+      <w:proofErr w:type="spellStart"/>
+      <w:r>
+        <w:rPr>
+          <w:rFonts w:ascii="Slack-Lato" w:eastAsia="Times New Roman" w:hAnsi="Slack-Lato" w:cs="Calibri"/>
+          <w:color w:val="1D1C1D"/>
+          <w:sz w:val="23"/>
+          <w:szCs w:val="23"/>
+          <w:lang w:val="en-US"/>
+        </w:rPr>
+        <w:t>Ke</w:t>
+      </w:r>
+      <w:proofErr w:type="spellEnd"/>
+      <w:r>
+        <w:rPr>
+          <w:rFonts w:ascii="Slack-Lato" w:eastAsia="Times New Roman" w:hAnsi="Slack-Lato" w:cs="Calibri"/>
+          <w:color w:val="1D1C1D"/>
+          <w:sz w:val="23"/>
+          <w:szCs w:val="23"/>
+          <w:lang w:val="en-US"/>
+        </w:rPr>
+        <w:t xml:space="preserve"> Yang, and </w:t>
+      </w:r>
+      <w:proofErr w:type="spellStart"/>
+      <w:r>
+        <w:rPr>
+          <w:rFonts w:ascii="Slack-Lato" w:eastAsia="Times New Roman" w:hAnsi="Slack-Lato" w:cs="Calibri"/>
+          <w:color w:val="1D1C1D"/>
+          <w:sz w:val="23"/>
+          <w:szCs w:val="23"/>
+          <w:lang w:val="en-US"/>
+        </w:rPr>
+        <w:t>Guofu</w:t>
+      </w:r>
+      <w:proofErr w:type="spellEnd"/>
+      <w:r>
+        <w:rPr>
+          <w:rFonts w:ascii="Slack-Lato" w:eastAsia="Times New Roman" w:hAnsi="Slack-Lato" w:cs="Calibri"/>
+          <w:color w:val="1D1C1D"/>
+          <w:sz w:val="23"/>
+          <w:szCs w:val="23"/>
+          <w:lang w:val="en-US"/>
+        </w:rPr>
+        <w:t xml:space="preserve"> Zhou. 2013. “A New Anomaly: The Cross-Sectional Profitability of Technical Analysis.” Journal of Financial and Quantitative Analysis 48 (05): 1433–61.</w:t>
       </w:r>
     </w:p>
     <w:p>
@@ -5477,20 +5816,9 @@
           <w:szCs w:val="23"/>
           <w:lang w:val="en-US"/>
         </w:rPr>
-        <w:t>Lo, Andrew W, Harry Mamaysky, and Jiang Wang. 2000. “Foundations of Technical Analysis: Computational Algorithms, Statistical Inference, and Empirical Implementation.” The Journal of Finance 55 (4): 1705–70. http:</w:t>
-      </w:r>
-      <w:hyperlink r:id="rId104" w:history="1">
-        <w:r>
-          <w:rPr>
-            <w:rFonts w:ascii="Slack-Lato" w:eastAsia="Times New Roman" w:hAnsi="Slack-Lato" w:cs="Calibri"/>
-            <w:color w:val="0000FF"/>
-            <w:sz w:val="23"/>
-            <w:szCs w:val="23"/>
-            <w:u w:val="single"/>
-          </w:rPr>
-          <w:t>/</w:t>
-        </w:r>
-      </w:hyperlink>
+        <w:t xml:space="preserve">Lo, Andrew W, Harry </w:t>
+      </w:r>
+      <w:proofErr w:type="spellStart"/>
       <w:r>
         <w:rPr>
           <w:rFonts w:ascii="Slack-Lato" w:eastAsia="Times New Roman" w:hAnsi="Slack-Lato" w:cs="Calibri"/>
@@ -5499,6 +5827,39 @@
           <w:szCs w:val="23"/>
           <w:lang w:val="en-US"/>
         </w:rPr>
+        <w:t>Mamaysky</w:t>
+      </w:r>
+      <w:proofErr w:type="spellEnd"/>
+      <w:r>
+        <w:rPr>
+          <w:rFonts w:ascii="Slack-Lato" w:eastAsia="Times New Roman" w:hAnsi="Slack-Lato" w:cs="Calibri"/>
+          <w:color w:val="1D1C1D"/>
+          <w:sz w:val="23"/>
+          <w:szCs w:val="23"/>
+          <w:lang w:val="en-US"/>
+        </w:rPr>
+        <w:t>, and Jiang Wang. 2000. “Foundations of Technical Analysis: Computational Algorithms, Statistical Inference, and Empirical Implementation.” The Journal of Finance 55 (4): 1705–70. http:</w:t>
+      </w:r>
+      <w:hyperlink r:id="rId104" w:history="1">
+        <w:r>
+          <w:rPr>
+            <w:rFonts w:ascii="Slack-Lato" w:eastAsia="Times New Roman" w:hAnsi="Slack-Lato" w:cs="Calibri"/>
+            <w:color w:val="0000FF"/>
+            <w:sz w:val="23"/>
+            <w:szCs w:val="23"/>
+            <w:u w:val="single"/>
+          </w:rPr>
+          <w:t>/</w:t>
+        </w:r>
+      </w:hyperlink>
+      <w:r>
+        <w:rPr>
+          <w:rFonts w:ascii="Slack-Lato" w:eastAsia="Times New Roman" w:hAnsi="Slack-Lato" w:cs="Calibri"/>
+          <w:color w:val="1D1C1D"/>
+          <w:sz w:val="23"/>
+          <w:szCs w:val="23"/>
+          <w:lang w:val="en-US"/>
+        </w:rPr>
         <w:t>/citeseerx.ist.psu.edu/viewdoc/download?doi=10.1.1.134.1546&amp;rep=rep1&amp;type=pdf</w:t>
       </w:r>
     </w:p>
@@ -5674,8 +6035,18 @@
           <w:sz w:val="22"/>
           <w:szCs w:val="22"/>
         </w:rPr>
-        <w:t>Link to Finta</w:t>
-      </w:r>
+        <w:t xml:space="preserve">Link to </w:t>
+      </w:r>
+      <w:proofErr w:type="spellStart"/>
+      <w:r>
+        <w:rPr>
+          <w:rFonts w:ascii="Calibri" w:eastAsia="Times New Roman" w:hAnsi="Calibri" w:cs="Calibri"/>
+          <w:sz w:val="22"/>
+          <w:szCs w:val="22"/>
+        </w:rPr>
+        <w:t>Finta</w:t>
+      </w:r>
+      <w:proofErr w:type="spellEnd"/>
     </w:p>
     <w:p>
       <w:pPr>
@@ -5831,20 +6202,927 @@
     </w:p>
     <w:p>
       <w:pPr>
-        <w:rPr>
-          <w:rFonts w:ascii="Calibri" w:eastAsia="Times New Roman" w:hAnsi="Calibri" w:cs="Calibri"/>
-          <w:sz w:val="22"/>
-          <w:szCs w:val="22"/>
-        </w:rPr>
-      </w:pPr>
-      <w:r>
-        <w:rPr>
-          <w:rFonts w:ascii="Calibri" w:eastAsia="Times New Roman" w:hAnsi="Calibri" w:cs="Calibri"/>
-          <w:sz w:val="22"/>
-          <w:szCs w:val="22"/>
-        </w:rPr>
-        <w:t> </w:t>
-      </w:r>
+        <w:pStyle w:val="NormalWeb"/>
+        <w:spacing w:before="0" w:beforeAutospacing="0" w:after="0" w:afterAutospacing="0"/>
+        <w:rPr>
+          <w:rFonts w:ascii="Calibri" w:hAnsi="Calibri" w:cs="Calibri"/>
+          <w:sz w:val="22"/>
+          <w:szCs w:val="22"/>
+        </w:rPr>
+      </w:pPr>
+    </w:p>
+    <w:p>
+      <w:pPr>
+        <w:pStyle w:val="NormalWeb"/>
+        <w:spacing w:before="0" w:beforeAutospacing="0" w:after="0" w:afterAutospacing="0"/>
+        <w:rPr>
+          <w:rFonts w:ascii="Calibri" w:hAnsi="Calibri" w:cs="Calibri"/>
+          <w:sz w:val="22"/>
+          <w:szCs w:val="22"/>
+        </w:rPr>
+      </w:pPr>
+      <w:r>
+        <w:rPr>
+          <w:rFonts w:ascii="Calibri" w:hAnsi="Calibri" w:cs="Calibri"/>
+          <w:sz w:val="22"/>
+          <w:szCs w:val="22"/>
+        </w:rPr>
+        <w:t>Quantitative Strategy Evaluation by Brian Peterson</w:t>
+      </w:r>
+    </w:p>
+    <w:p>
+      <w:pPr>
+        <w:pStyle w:val="NormalWeb"/>
+        <w:spacing w:before="0" w:beforeAutospacing="0" w:after="0" w:afterAutospacing="0"/>
+        <w:rPr>
+          <w:rFonts w:ascii="Calibri" w:hAnsi="Calibri" w:cs="Calibri"/>
+          <w:sz w:val="22"/>
+          <w:szCs w:val="22"/>
+        </w:rPr>
+      </w:pPr>
+      <w:hyperlink r:id="rId110" w:anchor="1" w:history="1">
+        <w:r>
+          <w:rPr>
+            <w:rStyle w:val="Hyperlink"/>
+            <w:rFonts w:ascii="Calibri" w:hAnsi="Calibri" w:cs="Calibri"/>
+            <w:sz w:val="22"/>
+            <w:szCs w:val="22"/>
+          </w:rPr>
+          <w:t>http://past.rinfinance.com/agenda/2018/BrianPeterson.html#1</w:t>
+        </w:r>
+      </w:hyperlink>
+    </w:p>
+    <w:p>
+      <w:pPr>
+        <w:pStyle w:val="NormalWeb"/>
+        <w:spacing w:before="0" w:beforeAutospacing="0" w:after="0" w:afterAutospacing="0"/>
+        <w:rPr>
+          <w:rFonts w:ascii="Calibri" w:hAnsi="Calibri" w:cs="Calibri"/>
+          <w:sz w:val="22"/>
+          <w:szCs w:val="22"/>
+        </w:rPr>
+      </w:pPr>
+      <w:r>
+        <w:rPr>
+          <w:rFonts w:ascii="Calibri" w:hAnsi="Calibri" w:cs="Calibri"/>
+          <w:sz w:val="22"/>
+          <w:szCs w:val="22"/>
+        </w:rPr>
+        <w:t> </w:t>
+      </w:r>
+    </w:p>
+    <w:p>
+      <w:pPr>
+        <w:pStyle w:val="NormalWeb"/>
+        <w:spacing w:before="0" w:beforeAutospacing="0" w:after="0" w:afterAutospacing="0"/>
+        <w:rPr>
+          <w:rFonts w:ascii="Calibri" w:hAnsi="Calibri" w:cs="Calibri"/>
+          <w:sz w:val="22"/>
+          <w:szCs w:val="22"/>
+        </w:rPr>
+      </w:pPr>
+      <w:r>
+        <w:rPr>
+          <w:rFonts w:ascii="Calibri" w:hAnsi="Calibri" w:cs="Calibri"/>
+          <w:sz w:val="22"/>
+          <w:szCs w:val="22"/>
+        </w:rPr>
+        <w:t xml:space="preserve">--&gt; </w:t>
+      </w:r>
+      <w:hyperlink r:id="rId111" w:history="1">
+        <w:r>
+          <w:rPr>
+            <w:rStyle w:val="Hyperlink"/>
+            <w:rFonts w:ascii="Calibri" w:hAnsi="Calibri" w:cs="Calibri"/>
+            <w:sz w:val="22"/>
+            <w:szCs w:val="22"/>
+          </w:rPr>
+          <w:t>https://github.com/braverock/quantstrat</w:t>
+        </w:r>
+      </w:hyperlink>
+    </w:p>
+    <w:p>
+      <w:pPr>
+        <w:pStyle w:val="NormalWeb"/>
+        <w:spacing w:before="0" w:beforeAutospacing="0" w:after="0" w:afterAutospacing="0"/>
+        <w:rPr>
+          <w:rFonts w:ascii="Calibri" w:hAnsi="Calibri" w:cs="Calibri"/>
+          <w:sz w:val="22"/>
+          <w:szCs w:val="22"/>
+        </w:rPr>
+      </w:pPr>
+      <w:r>
+        <w:rPr>
+          <w:rFonts w:ascii="Calibri" w:hAnsi="Calibri" w:cs="Calibri"/>
+          <w:sz w:val="22"/>
+          <w:szCs w:val="22"/>
+        </w:rPr>
+        <w:t> </w:t>
+      </w:r>
+    </w:p>
+    <w:p>
+      <w:pPr>
+        <w:pStyle w:val="NormalWeb"/>
+        <w:spacing w:before="0" w:beforeAutospacing="0" w:after="0" w:afterAutospacing="0"/>
+        <w:rPr>
+          <w:rFonts w:ascii="Calibri" w:hAnsi="Calibri" w:cs="Calibri"/>
+          <w:sz w:val="22"/>
+          <w:szCs w:val="22"/>
+        </w:rPr>
+      </w:pPr>
+      <w:proofErr w:type="spellStart"/>
+      <w:r>
+        <w:rPr>
+          <w:rFonts w:ascii="Calibri" w:hAnsi="Calibri" w:cs="Calibri"/>
+          <w:sz w:val="22"/>
+          <w:szCs w:val="22"/>
+        </w:rPr>
+        <w:t>Psuedo</w:t>
+      </w:r>
+      <w:proofErr w:type="spellEnd"/>
+      <w:r>
+        <w:rPr>
+          <w:rFonts w:ascii="Calibri" w:hAnsi="Calibri" w:cs="Calibri"/>
+          <w:sz w:val="22"/>
+          <w:szCs w:val="22"/>
+        </w:rPr>
+        <w:t>-Mathematics and Financial Charlatanism</w:t>
+      </w:r>
+    </w:p>
+    <w:p>
+      <w:pPr>
+        <w:pStyle w:val="NormalWeb"/>
+        <w:spacing w:before="0" w:beforeAutospacing="0" w:after="0" w:afterAutospacing="0"/>
+        <w:rPr>
+          <w:rFonts w:ascii="Calibri" w:hAnsi="Calibri" w:cs="Calibri"/>
+          <w:sz w:val="22"/>
+          <w:szCs w:val="22"/>
+        </w:rPr>
+      </w:pPr>
+      <w:hyperlink r:id="rId112" w:history="1">
+        <w:r>
+          <w:rPr>
+            <w:rStyle w:val="Hyperlink"/>
+            <w:rFonts w:ascii="Calibri" w:hAnsi="Calibri" w:cs="Calibri"/>
+            <w:sz w:val="22"/>
+            <w:szCs w:val="22"/>
+          </w:rPr>
+          <w:t>https://www.ams.org/notices/201405/rnoti-p458.pdf</w:t>
+        </w:r>
+      </w:hyperlink>
+    </w:p>
+    <w:p>
+      <w:pPr>
+        <w:pStyle w:val="NormalWeb"/>
+        <w:spacing w:before="0" w:beforeAutospacing="0" w:after="0" w:afterAutospacing="0"/>
+        <w:rPr>
+          <w:rFonts w:ascii="Calibri" w:hAnsi="Calibri" w:cs="Calibri"/>
+          <w:sz w:val="22"/>
+          <w:szCs w:val="22"/>
+        </w:rPr>
+      </w:pPr>
+      <w:r>
+        <w:rPr>
+          <w:rFonts w:ascii="Calibri" w:hAnsi="Calibri" w:cs="Calibri"/>
+          <w:sz w:val="22"/>
+          <w:szCs w:val="22"/>
+        </w:rPr>
+        <w:t> </w:t>
+      </w:r>
+    </w:p>
+    <w:p>
+      <w:pPr>
+        <w:pStyle w:val="NormalWeb"/>
+        <w:spacing w:before="0" w:beforeAutospacing="0" w:after="0" w:afterAutospacing="0"/>
+        <w:rPr>
+          <w:rFonts w:ascii="Calibri" w:hAnsi="Calibri" w:cs="Calibri"/>
+          <w:sz w:val="22"/>
+          <w:szCs w:val="22"/>
+        </w:rPr>
+      </w:pPr>
+      <w:r>
+        <w:rPr>
+          <w:rFonts w:ascii="Calibri" w:hAnsi="Calibri" w:cs="Calibri"/>
+          <w:sz w:val="22"/>
+          <w:szCs w:val="22"/>
+        </w:rPr>
+        <w:t>Quantitative approach to tactical asset allocation</w:t>
+      </w:r>
+    </w:p>
+    <w:p>
+      <w:pPr>
+        <w:pStyle w:val="NormalWeb"/>
+        <w:spacing w:before="0" w:beforeAutospacing="0" w:after="0" w:afterAutospacing="0"/>
+        <w:rPr>
+          <w:rFonts w:ascii="Calibri" w:hAnsi="Calibri" w:cs="Calibri"/>
+          <w:sz w:val="22"/>
+          <w:szCs w:val="22"/>
+        </w:rPr>
+      </w:pPr>
+      <w:hyperlink r:id="rId113" w:history="1">
+        <w:r>
+          <w:rPr>
+            <w:rStyle w:val="Hyperlink"/>
+            <w:rFonts w:ascii="Calibri" w:hAnsi="Calibri" w:cs="Calibri"/>
+            <w:sz w:val="22"/>
+            <w:szCs w:val="22"/>
+          </w:rPr>
+          <w:t>https://papers.ssrn.com/sol3/papers.cfm?abstract_id=962461</w:t>
+        </w:r>
+      </w:hyperlink>
+    </w:p>
+    <w:p>
+      <w:pPr>
+        <w:pStyle w:val="NormalWeb"/>
+        <w:spacing w:before="0" w:beforeAutospacing="0" w:after="0" w:afterAutospacing="0"/>
+        <w:rPr>
+          <w:rFonts w:ascii="Calibri" w:hAnsi="Calibri" w:cs="Calibri"/>
+          <w:sz w:val="22"/>
+          <w:szCs w:val="22"/>
+        </w:rPr>
+      </w:pPr>
+      <w:r>
+        <w:rPr>
+          <w:rFonts w:ascii="Calibri" w:hAnsi="Calibri" w:cs="Calibri"/>
+          <w:sz w:val="22"/>
+          <w:szCs w:val="22"/>
+        </w:rPr>
+        <w:t> </w:t>
+      </w:r>
+    </w:p>
+    <w:p>
+      <w:pPr>
+        <w:pStyle w:val="NormalWeb"/>
+        <w:spacing w:before="0" w:beforeAutospacing="0" w:after="0" w:afterAutospacing="0"/>
+        <w:rPr>
+          <w:rFonts w:ascii="Calibri" w:hAnsi="Calibri" w:cs="Calibri"/>
+          <w:sz w:val="22"/>
+          <w:szCs w:val="22"/>
+        </w:rPr>
+      </w:pPr>
+      <w:r>
+        <w:rPr>
+          <w:rFonts w:ascii="Calibri" w:hAnsi="Calibri" w:cs="Calibri"/>
+          <w:sz w:val="22"/>
+          <w:szCs w:val="22"/>
+        </w:rPr>
+        <w:t>Exploring Classic Quantitative Strategies</w:t>
+      </w:r>
+    </w:p>
+    <w:p>
+      <w:pPr>
+        <w:pStyle w:val="NormalWeb"/>
+        <w:spacing w:before="0" w:beforeAutospacing="0" w:after="0" w:afterAutospacing="0"/>
+        <w:rPr>
+          <w:rFonts w:ascii="Calibri" w:hAnsi="Calibri" w:cs="Calibri"/>
+          <w:sz w:val="22"/>
+          <w:szCs w:val="22"/>
+        </w:rPr>
+      </w:pPr>
+      <w:hyperlink r:id="rId114" w:history="1">
+        <w:r>
+          <w:rPr>
+            <w:rStyle w:val="Hyperlink"/>
+            <w:rFonts w:ascii="Calibri" w:hAnsi="Calibri" w:cs="Calibri"/>
+            <w:sz w:val="22"/>
+            <w:szCs w:val="22"/>
+          </w:rPr>
+          <w:t>https://www.researchgate.net/publication/358814547_Exploring_Classic_Quantitative_Strategies</w:t>
+        </w:r>
+      </w:hyperlink>
+    </w:p>
+    <w:p>
+      <w:pPr>
+        <w:pStyle w:val="NormalWeb"/>
+        <w:spacing w:before="0" w:beforeAutospacing="0" w:after="0" w:afterAutospacing="0"/>
+        <w:rPr>
+          <w:rFonts w:ascii="Calibri" w:hAnsi="Calibri" w:cs="Calibri"/>
+          <w:sz w:val="22"/>
+          <w:szCs w:val="22"/>
+        </w:rPr>
+      </w:pPr>
+      <w:r>
+        <w:rPr>
+          <w:rFonts w:ascii="Calibri" w:hAnsi="Calibri" w:cs="Calibri"/>
+          <w:sz w:val="22"/>
+          <w:szCs w:val="22"/>
+        </w:rPr>
+        <w:lastRenderedPageBreak/>
+        <w:t> </w:t>
+      </w:r>
+    </w:p>
+    <w:p>
+      <w:pPr>
+        <w:pStyle w:val="NormalWeb"/>
+        <w:spacing w:before="0" w:beforeAutospacing="0" w:after="0" w:afterAutospacing="0"/>
+        <w:rPr>
+          <w:rFonts w:ascii="Calibri" w:hAnsi="Calibri" w:cs="Calibri"/>
+          <w:sz w:val="22"/>
+          <w:szCs w:val="22"/>
+        </w:rPr>
+      </w:pPr>
+      <w:r>
+        <w:rPr>
+          <w:rFonts w:ascii="Calibri" w:hAnsi="Calibri" w:cs="Calibri"/>
+          <w:sz w:val="22"/>
+          <w:szCs w:val="22"/>
+        </w:rPr>
+        <w:t>Structure of Quantitative Strategies - link to Slack - no direct weblink found…</w:t>
+      </w:r>
+    </w:p>
+    <w:p>
+      <w:pPr>
+        <w:pStyle w:val="NormalWeb"/>
+        <w:spacing w:before="0" w:beforeAutospacing="0" w:after="0" w:afterAutospacing="0"/>
+        <w:rPr>
+          <w:rFonts w:ascii="Calibri" w:hAnsi="Calibri" w:cs="Calibri"/>
+          <w:sz w:val="22"/>
+          <w:szCs w:val="22"/>
+        </w:rPr>
+      </w:pPr>
+      <w:hyperlink r:id="rId115" w:history="1">
+        <w:r>
+          <w:rPr>
+            <w:rStyle w:val="Hyperlink"/>
+            <w:rFonts w:ascii="Calibri" w:hAnsi="Calibri" w:cs="Calibri"/>
+            <w:sz w:val="22"/>
+            <w:szCs w:val="22"/>
+          </w:rPr>
+          <w:t>https://utorvirtfinpt-i0c8572.slack.com/archives/C02HYGDSMBM/p1645968091680589</w:t>
+        </w:r>
+      </w:hyperlink>
+    </w:p>
+    <w:p>
+      <w:pPr>
+        <w:pStyle w:val="NormalWeb"/>
+        <w:spacing w:before="0" w:beforeAutospacing="0" w:after="0" w:afterAutospacing="0"/>
+        <w:rPr>
+          <w:rFonts w:ascii="Calibri" w:hAnsi="Calibri" w:cs="Calibri"/>
+          <w:sz w:val="22"/>
+          <w:szCs w:val="22"/>
+        </w:rPr>
+      </w:pPr>
+      <w:r>
+        <w:rPr>
+          <w:rFonts w:ascii="Calibri" w:hAnsi="Calibri" w:cs="Calibri"/>
+          <w:sz w:val="22"/>
+          <w:szCs w:val="22"/>
+        </w:rPr>
+        <w:t> </w:t>
+      </w:r>
+    </w:p>
+    <w:p>
+      <w:pPr>
+        <w:pStyle w:val="NormalWeb"/>
+        <w:spacing w:before="0" w:beforeAutospacing="0" w:after="0" w:afterAutospacing="0"/>
+        <w:rPr>
+          <w:rFonts w:ascii="Calibri" w:hAnsi="Calibri" w:cs="Calibri"/>
+          <w:sz w:val="22"/>
+          <w:szCs w:val="22"/>
+        </w:rPr>
+      </w:pPr>
+      <w:r>
+        <w:rPr>
+          <w:rFonts w:ascii="Calibri" w:hAnsi="Calibri" w:cs="Calibri"/>
+          <w:sz w:val="22"/>
+          <w:szCs w:val="22"/>
+        </w:rPr>
+        <w:t>Proof Engineering</w:t>
+      </w:r>
+    </w:p>
+    <w:p>
+      <w:pPr>
+        <w:pStyle w:val="NormalWeb"/>
+        <w:spacing w:before="0" w:beforeAutospacing="0" w:after="0" w:afterAutospacing="0"/>
+        <w:rPr>
+          <w:rFonts w:ascii="Calibri" w:hAnsi="Calibri" w:cs="Calibri"/>
+          <w:sz w:val="22"/>
+          <w:szCs w:val="22"/>
+        </w:rPr>
+      </w:pPr>
+      <w:hyperlink r:id="rId116" w:history="1">
+        <w:r>
+          <w:rPr>
+            <w:rStyle w:val="Hyperlink"/>
+            <w:rFonts w:ascii="Calibri" w:hAnsi="Calibri" w:cs="Calibri"/>
+            <w:sz w:val="22"/>
+            <w:szCs w:val="22"/>
+          </w:rPr>
+          <w:t>https://link.medium.com/HxjDtMnZ2nb</w:t>
+        </w:r>
+      </w:hyperlink>
+    </w:p>
+    <w:p>
+      <w:pPr>
+        <w:pStyle w:val="NormalWeb"/>
+        <w:spacing w:before="0" w:beforeAutospacing="0" w:after="0" w:afterAutospacing="0"/>
+        <w:rPr>
+          <w:rFonts w:ascii="Calibri" w:hAnsi="Calibri" w:cs="Calibri"/>
+          <w:sz w:val="22"/>
+          <w:szCs w:val="22"/>
+        </w:rPr>
+      </w:pPr>
+      <w:r>
+        <w:rPr>
+          <w:rFonts w:ascii="Calibri" w:hAnsi="Calibri" w:cs="Calibri"/>
+          <w:sz w:val="22"/>
+          <w:szCs w:val="22"/>
+        </w:rPr>
+        <w:t> </w:t>
+      </w:r>
+    </w:p>
+    <w:p>
+      <w:pPr>
+        <w:pStyle w:val="NormalWeb"/>
+        <w:spacing w:before="0" w:beforeAutospacing="0" w:after="0" w:afterAutospacing="0"/>
+        <w:rPr>
+          <w:rFonts w:ascii="Calibri" w:hAnsi="Calibri" w:cs="Calibri"/>
+          <w:sz w:val="22"/>
+          <w:szCs w:val="22"/>
+        </w:rPr>
+      </w:pPr>
+      <w:r>
+        <w:rPr>
+          <w:rFonts w:ascii="Calibri" w:hAnsi="Calibri" w:cs="Calibri"/>
+          <w:sz w:val="22"/>
+          <w:szCs w:val="22"/>
+        </w:rPr>
+        <w:t>Intro to Options trading</w:t>
+      </w:r>
+    </w:p>
+    <w:p>
+      <w:pPr>
+        <w:pStyle w:val="NormalWeb"/>
+        <w:spacing w:before="0" w:beforeAutospacing="0" w:after="0" w:afterAutospacing="0"/>
+        <w:rPr>
+          <w:rFonts w:ascii="Calibri" w:hAnsi="Calibri" w:cs="Calibri"/>
+          <w:sz w:val="22"/>
+          <w:szCs w:val="22"/>
+        </w:rPr>
+      </w:pPr>
+      <w:hyperlink r:id="rId117" w:history="1">
+        <w:r>
+          <w:rPr>
+            <w:rStyle w:val="Hyperlink"/>
+            <w:rFonts w:ascii="Calibri" w:hAnsi="Calibri" w:cs="Calibri"/>
+            <w:sz w:val="22"/>
+            <w:szCs w:val="22"/>
+          </w:rPr>
+          <w:t>https://www.amazon.com/Introduction-Options-Trading-Frans-Weert/dp/0470029706</w:t>
+        </w:r>
+      </w:hyperlink>
+    </w:p>
+    <w:p>
+      <w:pPr>
+        <w:pStyle w:val="NormalWeb"/>
+        <w:spacing w:before="0" w:beforeAutospacing="0" w:after="0" w:afterAutospacing="0"/>
+        <w:rPr>
+          <w:rFonts w:ascii="Calibri" w:hAnsi="Calibri" w:cs="Calibri"/>
+          <w:sz w:val="22"/>
+          <w:szCs w:val="22"/>
+        </w:rPr>
+      </w:pPr>
+      <w:r>
+        <w:rPr>
+          <w:rFonts w:ascii="Calibri" w:hAnsi="Calibri" w:cs="Calibri"/>
+          <w:sz w:val="22"/>
+          <w:szCs w:val="22"/>
+        </w:rPr>
+        <w:t> </w:t>
+      </w:r>
+    </w:p>
+    <w:p>
+      <w:pPr>
+        <w:pStyle w:val="NormalWeb"/>
+        <w:spacing w:before="0" w:beforeAutospacing="0" w:after="0" w:afterAutospacing="0"/>
+        <w:rPr>
+          <w:rFonts w:ascii="Calibri" w:hAnsi="Calibri" w:cs="Calibri"/>
+          <w:sz w:val="22"/>
+          <w:szCs w:val="22"/>
+        </w:rPr>
+      </w:pPr>
+      <w:r>
+        <w:rPr>
+          <w:rFonts w:ascii="Calibri" w:hAnsi="Calibri" w:cs="Calibri"/>
+          <w:sz w:val="22"/>
+          <w:szCs w:val="22"/>
+        </w:rPr>
+        <w:t>Time Series Momentum</w:t>
+      </w:r>
+    </w:p>
+    <w:p>
+      <w:pPr>
+        <w:pStyle w:val="NormalWeb"/>
+        <w:spacing w:before="0" w:beforeAutospacing="0" w:after="0" w:afterAutospacing="0"/>
+        <w:rPr>
+          <w:rFonts w:ascii="Calibri" w:hAnsi="Calibri" w:cs="Calibri"/>
+          <w:sz w:val="22"/>
+          <w:szCs w:val="22"/>
+        </w:rPr>
+      </w:pPr>
+      <w:hyperlink r:id="rId118" w:history="1">
+        <w:r>
+          <w:rPr>
+            <w:rStyle w:val="Hyperlink"/>
+            <w:rFonts w:ascii="Calibri" w:hAnsi="Calibri" w:cs="Calibri"/>
+            <w:sz w:val="22"/>
+            <w:szCs w:val="22"/>
+          </w:rPr>
+          <w:t>https://papers.ssrn.com/sol3/papers.cfm?abstract_id=2089463</w:t>
+        </w:r>
+      </w:hyperlink>
+    </w:p>
+    <w:p>
+      <w:pPr>
+        <w:pStyle w:val="NormalWeb"/>
+        <w:spacing w:before="0" w:beforeAutospacing="0" w:after="0" w:afterAutospacing="0"/>
+        <w:rPr>
+          <w:rFonts w:ascii="Calibri" w:hAnsi="Calibri" w:cs="Calibri"/>
+          <w:sz w:val="22"/>
+          <w:szCs w:val="22"/>
+        </w:rPr>
+      </w:pPr>
+      <w:r>
+        <w:rPr>
+          <w:rFonts w:ascii="Calibri" w:hAnsi="Calibri" w:cs="Calibri"/>
+          <w:sz w:val="22"/>
+          <w:szCs w:val="22"/>
+        </w:rPr>
+        <w:t> </w:t>
+      </w:r>
+    </w:p>
+    <w:p>
+      <w:pPr>
+        <w:pStyle w:val="NormalWeb"/>
+        <w:spacing w:before="0" w:beforeAutospacing="0" w:after="0" w:afterAutospacing="0"/>
+        <w:rPr>
+          <w:rFonts w:ascii="Calibri" w:hAnsi="Calibri" w:cs="Calibri"/>
+          <w:sz w:val="22"/>
+          <w:szCs w:val="22"/>
+        </w:rPr>
+      </w:pPr>
+      <w:r>
+        <w:rPr>
+          <w:rFonts w:ascii="Calibri" w:hAnsi="Calibri" w:cs="Calibri"/>
+          <w:sz w:val="22"/>
+          <w:szCs w:val="22"/>
+        </w:rPr>
+        <w:t xml:space="preserve">SSRN - Research Papers </w:t>
+      </w:r>
+    </w:p>
+    <w:p>
+      <w:pPr>
+        <w:pStyle w:val="NormalWeb"/>
+        <w:spacing w:before="0" w:beforeAutospacing="0" w:after="0" w:afterAutospacing="0"/>
+        <w:rPr>
+          <w:rFonts w:ascii="Calibri" w:hAnsi="Calibri" w:cs="Calibri"/>
+          <w:sz w:val="22"/>
+          <w:szCs w:val="22"/>
+        </w:rPr>
+      </w:pPr>
+      <w:hyperlink r:id="rId119" w:history="1">
+        <w:r>
+          <w:rPr>
+            <w:rStyle w:val="Hyperlink"/>
+            <w:rFonts w:ascii="Calibri" w:hAnsi="Calibri" w:cs="Calibri"/>
+            <w:sz w:val="22"/>
+            <w:szCs w:val="22"/>
+          </w:rPr>
+          <w:t>https://www.ssrn.com/index.cfm/en/</w:t>
+        </w:r>
+      </w:hyperlink>
+    </w:p>
+    <w:p>
+      <w:pPr>
+        <w:pStyle w:val="NormalWeb"/>
+        <w:spacing w:before="0" w:beforeAutospacing="0" w:after="0" w:afterAutospacing="0"/>
+        <w:rPr>
+          <w:rFonts w:ascii="Calibri" w:hAnsi="Calibri" w:cs="Calibri"/>
+          <w:sz w:val="22"/>
+          <w:szCs w:val="22"/>
+        </w:rPr>
+      </w:pPr>
+      <w:r>
+        <w:rPr>
+          <w:rFonts w:ascii="Calibri" w:hAnsi="Calibri" w:cs="Calibri"/>
+          <w:sz w:val="22"/>
+          <w:szCs w:val="22"/>
+        </w:rPr>
+        <w:t> </w:t>
+      </w:r>
+    </w:p>
+    <w:p>
+      <w:pPr>
+        <w:pStyle w:val="NormalWeb"/>
+        <w:spacing w:before="0" w:beforeAutospacing="0" w:after="0" w:afterAutospacing="0"/>
+        <w:rPr>
+          <w:rFonts w:ascii="Calibri" w:hAnsi="Calibri" w:cs="Calibri"/>
+          <w:sz w:val="22"/>
+          <w:szCs w:val="22"/>
+        </w:rPr>
+      </w:pPr>
+      <w:r>
+        <w:rPr>
+          <w:rFonts w:ascii="Calibri" w:hAnsi="Calibri" w:cs="Calibri"/>
+          <w:sz w:val="22"/>
+          <w:szCs w:val="22"/>
+        </w:rPr>
+        <w:t>Interactive Brokers API</w:t>
+      </w:r>
+    </w:p>
+    <w:p>
+      <w:pPr>
+        <w:pStyle w:val="NormalWeb"/>
+        <w:spacing w:before="0" w:beforeAutospacing="0" w:after="0" w:afterAutospacing="0"/>
+        <w:rPr>
+          <w:rFonts w:ascii="Calibri" w:hAnsi="Calibri" w:cs="Calibri"/>
+          <w:sz w:val="22"/>
+          <w:szCs w:val="22"/>
+        </w:rPr>
+      </w:pPr>
+      <w:hyperlink r:id="rId120" w:history="1">
+        <w:r>
+          <w:rPr>
+            <w:rStyle w:val="Hyperlink"/>
+            <w:rFonts w:ascii="Calibri" w:hAnsi="Calibri" w:cs="Calibri"/>
+            <w:sz w:val="22"/>
+            <w:szCs w:val="22"/>
+          </w:rPr>
+          <w:t>https://www.interactivebrokers.com/en/trading/ib-api.php</w:t>
+        </w:r>
+      </w:hyperlink>
+    </w:p>
+    <w:p>
+      <w:pPr>
+        <w:pStyle w:val="NormalWeb"/>
+        <w:spacing w:before="0" w:beforeAutospacing="0" w:after="0" w:afterAutospacing="0"/>
+        <w:rPr>
+          <w:rFonts w:ascii="Calibri" w:hAnsi="Calibri" w:cs="Calibri"/>
+          <w:sz w:val="22"/>
+          <w:szCs w:val="22"/>
+        </w:rPr>
+      </w:pPr>
+      <w:r>
+        <w:rPr>
+          <w:rFonts w:ascii="Calibri" w:hAnsi="Calibri" w:cs="Calibri"/>
+          <w:sz w:val="22"/>
+          <w:szCs w:val="22"/>
+        </w:rPr>
+        <w:t> </w:t>
+      </w:r>
+    </w:p>
+    <w:p>
+      <w:pPr>
+        <w:pStyle w:val="NormalWeb"/>
+        <w:spacing w:before="0" w:beforeAutospacing="0" w:after="0" w:afterAutospacing="0"/>
+        <w:rPr>
+          <w:rFonts w:ascii="Calibri" w:hAnsi="Calibri" w:cs="Calibri"/>
+          <w:sz w:val="22"/>
+          <w:szCs w:val="22"/>
+        </w:rPr>
+      </w:pPr>
+      <w:r>
+        <w:rPr>
+          <w:rFonts w:ascii="Calibri" w:hAnsi="Calibri" w:cs="Calibri"/>
+          <w:sz w:val="22"/>
+          <w:szCs w:val="22"/>
+        </w:rPr>
+        <w:t>Why Scale?</w:t>
+      </w:r>
+    </w:p>
+    <w:p>
+      <w:pPr>
+        <w:pStyle w:val="NormalWeb"/>
+        <w:spacing w:before="0" w:beforeAutospacing="0" w:after="0" w:afterAutospacing="0"/>
+        <w:rPr>
+          <w:rFonts w:ascii="Calibri" w:hAnsi="Calibri" w:cs="Calibri"/>
+          <w:sz w:val="22"/>
+          <w:szCs w:val="22"/>
+        </w:rPr>
+      </w:pPr>
+      <w:hyperlink r:id="rId121" w:anchor=":~:text=Generally%2C%20It%20is%20not%20necessary,even%20if%20they%20are%20strong" w:history="1">
+        <w:r>
+          <w:rPr>
+            <w:rStyle w:val="Hyperlink"/>
+            <w:rFonts w:ascii="Calibri" w:hAnsi="Calibri" w:cs="Calibri"/>
+            <w:sz w:val="22"/>
+            <w:szCs w:val="22"/>
+          </w:rPr>
+          <w:t>https://stats.stackexchange.com/questions/111467/is-it-necessary-to-scale-the-target-value-in-addition-to-scaling-features-for-re#:~:text=Generally%2C%20It%20is%20not%20necessary,even%20if%20they%20are%20strong</w:t>
+        </w:r>
+      </w:hyperlink>
+    </w:p>
+    <w:p>
+      <w:pPr>
+        <w:pStyle w:val="NormalWeb"/>
+        <w:spacing w:before="0" w:beforeAutospacing="0" w:after="0" w:afterAutospacing="0"/>
+        <w:rPr>
+          <w:rFonts w:ascii="Calibri" w:hAnsi="Calibri" w:cs="Calibri"/>
+          <w:sz w:val="22"/>
+          <w:szCs w:val="22"/>
+        </w:rPr>
+      </w:pPr>
+      <w:r>
+        <w:rPr>
+          <w:rFonts w:ascii="Calibri" w:hAnsi="Calibri" w:cs="Calibri"/>
+          <w:sz w:val="22"/>
+          <w:szCs w:val="22"/>
+        </w:rPr>
+        <w:t> </w:t>
+      </w:r>
+    </w:p>
+    <w:p>
+      <w:pPr>
+        <w:pStyle w:val="NormalWeb"/>
+        <w:spacing w:before="0" w:beforeAutospacing="0" w:after="0" w:afterAutospacing="0"/>
+        <w:rPr>
+          <w:rFonts w:ascii="Calibri" w:hAnsi="Calibri" w:cs="Calibri"/>
+          <w:sz w:val="22"/>
+          <w:szCs w:val="22"/>
+        </w:rPr>
+      </w:pPr>
+      <w:r>
+        <w:rPr>
+          <w:rFonts w:ascii="Calibri" w:hAnsi="Calibri" w:cs="Calibri"/>
+          <w:sz w:val="22"/>
+          <w:szCs w:val="22"/>
+        </w:rPr>
+        <w:t>Petroleum Price schedule</w:t>
+      </w:r>
+    </w:p>
+    <w:p>
+      <w:pPr>
+        <w:pStyle w:val="NormalWeb"/>
+        <w:spacing w:before="0" w:beforeAutospacing="0" w:after="0" w:afterAutospacing="0"/>
+        <w:rPr>
+          <w:rFonts w:ascii="Calibri" w:hAnsi="Calibri" w:cs="Calibri"/>
+          <w:sz w:val="22"/>
+          <w:szCs w:val="22"/>
+        </w:rPr>
+      </w:pPr>
+      <w:hyperlink r:id="rId122" w:history="1">
+        <w:r>
+          <w:rPr>
+            <w:rStyle w:val="Hyperlink"/>
+            <w:rFonts w:ascii="Calibri" w:hAnsi="Calibri" w:cs="Calibri"/>
+            <w:sz w:val="22"/>
+            <w:szCs w:val="22"/>
+          </w:rPr>
+          <w:t>https://www.eia.gov/petroleum/supply/weekly/schedule.php</w:t>
+        </w:r>
+      </w:hyperlink>
+    </w:p>
+    <w:p>
+      <w:pPr>
+        <w:pStyle w:val="NormalWeb"/>
+        <w:spacing w:before="0" w:beforeAutospacing="0" w:after="0" w:afterAutospacing="0"/>
+        <w:rPr>
+          <w:rFonts w:ascii="Calibri" w:hAnsi="Calibri" w:cs="Calibri"/>
+          <w:sz w:val="22"/>
+          <w:szCs w:val="22"/>
+        </w:rPr>
+      </w:pPr>
+      <w:r>
+        <w:rPr>
+          <w:rFonts w:ascii="Calibri" w:hAnsi="Calibri" w:cs="Calibri"/>
+          <w:sz w:val="22"/>
+          <w:szCs w:val="22"/>
+        </w:rPr>
+        <w:t> </w:t>
+      </w:r>
+    </w:p>
+    <w:p>
+      <w:pPr>
+        <w:pStyle w:val="NormalWeb"/>
+        <w:spacing w:before="0" w:beforeAutospacing="0" w:after="0" w:afterAutospacing="0"/>
+        <w:rPr>
+          <w:rFonts w:ascii="Calibri" w:hAnsi="Calibri" w:cs="Calibri"/>
+          <w:sz w:val="22"/>
+          <w:szCs w:val="22"/>
+        </w:rPr>
+      </w:pPr>
+      <w:r>
+        <w:rPr>
+          <w:rFonts w:ascii="Calibri" w:hAnsi="Calibri" w:cs="Calibri"/>
+          <w:sz w:val="22"/>
+          <w:szCs w:val="22"/>
+        </w:rPr>
+        <w:t xml:space="preserve">Markdown </w:t>
+      </w:r>
+      <w:proofErr w:type="spellStart"/>
+      <w:r>
+        <w:rPr>
+          <w:rFonts w:ascii="Calibri" w:hAnsi="Calibri" w:cs="Calibri"/>
+          <w:sz w:val="22"/>
+          <w:szCs w:val="22"/>
+        </w:rPr>
+        <w:t>Cheatsheet</w:t>
+      </w:r>
+      <w:proofErr w:type="spellEnd"/>
+    </w:p>
+    <w:p>
+      <w:pPr>
+        <w:pStyle w:val="NormalWeb"/>
+        <w:spacing w:before="0" w:beforeAutospacing="0" w:after="0" w:afterAutospacing="0"/>
+        <w:rPr>
+          <w:rFonts w:ascii="Calibri" w:hAnsi="Calibri" w:cs="Calibri"/>
+          <w:sz w:val="22"/>
+          <w:szCs w:val="22"/>
+        </w:rPr>
+      </w:pPr>
+      <w:hyperlink r:id="rId123" w:history="1">
+        <w:r>
+          <w:rPr>
+            <w:rStyle w:val="Hyperlink"/>
+            <w:rFonts w:ascii="Calibri" w:hAnsi="Calibri" w:cs="Calibri"/>
+            <w:sz w:val="22"/>
+            <w:szCs w:val="22"/>
+          </w:rPr>
+          <w:t>https://github.com/adam-p/markdown-here/wiki/Markdown-Cheatsheet</w:t>
+        </w:r>
+      </w:hyperlink>
+    </w:p>
+    <w:p>
+      <w:pPr>
+        <w:pStyle w:val="NormalWeb"/>
+        <w:spacing w:before="0" w:beforeAutospacing="0" w:after="0" w:afterAutospacing="0"/>
+        <w:rPr>
+          <w:rFonts w:ascii="Calibri" w:hAnsi="Calibri" w:cs="Calibri"/>
+          <w:sz w:val="22"/>
+          <w:szCs w:val="22"/>
+        </w:rPr>
+      </w:pPr>
+      <w:r>
+        <w:rPr>
+          <w:rFonts w:ascii="Calibri" w:hAnsi="Calibri" w:cs="Calibri"/>
+          <w:sz w:val="22"/>
+          <w:szCs w:val="22"/>
+        </w:rPr>
+        <w:t> </w:t>
+      </w:r>
+    </w:p>
+    <w:p>
+      <w:pPr>
+        <w:pStyle w:val="NormalWeb"/>
+        <w:spacing w:before="0" w:beforeAutospacing="0" w:after="0" w:afterAutospacing="0"/>
+        <w:rPr>
+          <w:rFonts w:ascii="Calibri" w:hAnsi="Calibri" w:cs="Calibri"/>
+          <w:sz w:val="22"/>
+          <w:szCs w:val="22"/>
+        </w:rPr>
+      </w:pPr>
+      <w:r>
+        <w:rPr>
+          <w:rFonts w:ascii="Calibri" w:hAnsi="Calibri" w:cs="Calibri"/>
+          <w:sz w:val="22"/>
+          <w:szCs w:val="22"/>
+        </w:rPr>
+        <w:t> </w:t>
+      </w:r>
+    </w:p>
+    <w:p>
+      <w:pPr>
+        <w:rPr>
+          <w:rFonts w:ascii="Calibri" w:eastAsia="Times New Roman" w:hAnsi="Calibri" w:cs="Calibri"/>
+          <w:sz w:val="22"/>
+          <w:szCs w:val="22"/>
+        </w:rPr>
+      </w:pPr>
+      <w:r>
+        <w:rPr>
+          <w:rFonts w:ascii="Calibri" w:eastAsia="Times New Roman" w:hAnsi="Calibri" w:cs="Calibri"/>
+          <w:sz w:val="22"/>
+          <w:szCs w:val="22"/>
+        </w:rPr>
+        <w:t> </w:t>
+      </w:r>
+    </w:p>
+    <w:p>
+      <w:pPr>
+        <w:rPr>
+          <w:rFonts w:ascii="Calibri" w:eastAsia="Times New Roman" w:hAnsi="Calibri" w:cs="Calibri"/>
+          <w:sz w:val="22"/>
+          <w:szCs w:val="22"/>
+        </w:rPr>
+      </w:pPr>
+      <w:r>
+        <w:rPr>
+          <w:rFonts w:ascii="Calibri" w:eastAsia="Times New Roman" w:hAnsi="Calibri" w:cs="Calibri"/>
+          <w:sz w:val="22"/>
+          <w:szCs w:val="22"/>
+        </w:rPr>
+        <w:t> </w:t>
+      </w:r>
+    </w:p>
+    <w:p/>
+    <w:p>
+      <w:pPr>
+        <w:rPr>
+          <w:rFonts w:ascii="Calibri" w:eastAsia="Times New Roman" w:hAnsi="Calibri" w:cs="Calibri"/>
+          <w:sz w:val="22"/>
+          <w:szCs w:val="22"/>
+        </w:rPr>
+      </w:pPr>
     </w:p>
     <w:p>
       <w:pPr>

</xml_diff>

<commit_message>
Update Mar 24th eoc
</commit_message>
<xml_diff>
--- a/Resources_BC.docx
+++ b/Resources_BC.docx
@@ -9059,6 +9059,355 @@
         </w:rPr>
         <w:t> </w:t>
       </w:r>
+      <w:r>
+        <w:rPr>
+          <w:rFonts w:ascii="Calibri" w:hAnsi="Calibri" w:cs="Calibri"/>
+          <w:sz w:val="22"/>
+          <w:szCs w:val="22"/>
+        </w:rPr>
+        <w:t>Web3py Examples</w:t>
+      </w:r>
+    </w:p>
+    <w:p>
+      <w:pPr>
+        <w:pStyle w:val="NormalWeb"/>
+        <w:spacing w:before="0" w:beforeAutospacing="0" w:after="0" w:afterAutospacing="0"/>
+        <w:rPr>
+          <w:rFonts w:ascii="Calibri" w:hAnsi="Calibri" w:cs="Calibri"/>
+          <w:sz w:val="22"/>
+          <w:szCs w:val="22"/>
+        </w:rPr>
+      </w:pPr>
+      <w:hyperlink r:id="rId154" w:history="1">
+        <w:r>
+          <w:rPr>
+            <w:rStyle w:val="Hyperlink"/>
+            <w:rFonts w:ascii="Calibri" w:hAnsi="Calibri" w:cs="Calibri"/>
+            <w:sz w:val="22"/>
+            <w:szCs w:val="22"/>
+          </w:rPr>
+          <w:t>https://web3py.readthedocs.io/en/stable/examples.html</w:t>
+        </w:r>
+      </w:hyperlink>
+    </w:p>
+    <w:p>
+      <w:pPr>
+        <w:pStyle w:val="NormalWeb"/>
+        <w:spacing w:before="0" w:beforeAutospacing="0" w:after="0" w:afterAutospacing="0"/>
+        <w:rPr>
+          <w:rFonts w:ascii="Calibri" w:hAnsi="Calibri" w:cs="Calibri"/>
+          <w:sz w:val="22"/>
+          <w:szCs w:val="22"/>
+        </w:rPr>
+      </w:pPr>
+      <w:r>
+        <w:rPr>
+          <w:rFonts w:ascii="Calibri" w:hAnsi="Calibri" w:cs="Calibri"/>
+          <w:sz w:val="22"/>
+          <w:szCs w:val="22"/>
+        </w:rPr>
+        <w:t> </w:t>
+      </w:r>
+    </w:p>
+    <w:p>
+      <w:pPr>
+        <w:pStyle w:val="NormalWeb"/>
+        <w:spacing w:before="0" w:beforeAutospacing="0" w:after="0" w:afterAutospacing="0"/>
+        <w:rPr>
+          <w:rFonts w:ascii="Calibri" w:hAnsi="Calibri" w:cs="Calibri"/>
+          <w:sz w:val="22"/>
+          <w:szCs w:val="22"/>
+        </w:rPr>
+      </w:pPr>
+      <w:proofErr w:type="spellStart"/>
+      <w:r>
+        <w:rPr>
+          <w:rFonts w:ascii="Calibri" w:hAnsi="Calibri" w:cs="Calibri"/>
+          <w:sz w:val="22"/>
+          <w:szCs w:val="22"/>
+        </w:rPr>
+        <w:t>Mempool</w:t>
+      </w:r>
+      <w:proofErr w:type="spellEnd"/>
+      <w:r>
+        <w:rPr>
+          <w:rFonts w:ascii="Calibri" w:hAnsi="Calibri" w:cs="Calibri"/>
+          <w:sz w:val="22"/>
+          <w:szCs w:val="22"/>
+        </w:rPr>
+        <w:t xml:space="preserve"> Explorer</w:t>
+      </w:r>
+    </w:p>
+    <w:p>
+      <w:pPr>
+        <w:pStyle w:val="NormalWeb"/>
+        <w:spacing w:before="0" w:beforeAutospacing="0" w:after="0" w:afterAutospacing="0"/>
+        <w:rPr>
+          <w:rFonts w:ascii="Calibri" w:hAnsi="Calibri" w:cs="Calibri"/>
+          <w:sz w:val="22"/>
+          <w:szCs w:val="22"/>
+        </w:rPr>
+      </w:pPr>
+      <w:hyperlink r:id="rId155" w:history="1">
+        <w:r>
+          <w:rPr>
+            <w:rStyle w:val="Hyperlink"/>
+            <w:rFonts w:ascii="Calibri" w:hAnsi="Calibri" w:cs="Calibri"/>
+            <w:sz w:val="22"/>
+            <w:szCs w:val="22"/>
+          </w:rPr>
+          <w:t>https://explorer.blocknative.com/?v=1.30.7&amp;0=ethereum&amp;1=main</w:t>
+        </w:r>
+      </w:hyperlink>
+    </w:p>
+    <w:p>
+      <w:pPr>
+        <w:pStyle w:val="NormalWeb"/>
+        <w:spacing w:before="0" w:beforeAutospacing="0" w:after="0" w:afterAutospacing="0"/>
+        <w:rPr>
+          <w:rFonts w:ascii="Calibri" w:hAnsi="Calibri" w:cs="Calibri"/>
+          <w:sz w:val="22"/>
+          <w:szCs w:val="22"/>
+        </w:rPr>
+      </w:pPr>
+      <w:r>
+        <w:rPr>
+          <w:rFonts w:ascii="Calibri" w:hAnsi="Calibri" w:cs="Calibri"/>
+          <w:sz w:val="22"/>
+          <w:szCs w:val="22"/>
+        </w:rPr>
+        <w:t> </w:t>
+      </w:r>
+    </w:p>
+    <w:p>
+      <w:pPr>
+        <w:pStyle w:val="NormalWeb"/>
+        <w:spacing w:before="0" w:beforeAutospacing="0" w:after="0" w:afterAutospacing="0"/>
+        <w:rPr>
+          <w:rFonts w:ascii="Calibri" w:hAnsi="Calibri" w:cs="Calibri"/>
+          <w:sz w:val="22"/>
+          <w:szCs w:val="22"/>
+        </w:rPr>
+      </w:pPr>
+      <w:r>
+        <w:rPr>
+          <w:rFonts w:ascii="Calibri" w:hAnsi="Calibri" w:cs="Calibri"/>
+          <w:sz w:val="22"/>
+          <w:szCs w:val="22"/>
+        </w:rPr>
+        <w:t>Ethereum Gas Explained</w:t>
+      </w:r>
+    </w:p>
+    <w:p>
+      <w:pPr>
+        <w:pStyle w:val="NormalWeb"/>
+        <w:spacing w:before="0" w:beforeAutospacing="0" w:after="0" w:afterAutospacing="0"/>
+        <w:rPr>
+          <w:rFonts w:ascii="Calibri" w:hAnsi="Calibri" w:cs="Calibri"/>
+          <w:sz w:val="22"/>
+          <w:szCs w:val="22"/>
+        </w:rPr>
+      </w:pPr>
+      <w:hyperlink r:id="rId156" w:history="1">
+        <w:r>
+          <w:rPr>
+            <w:rStyle w:val="Hyperlink"/>
+            <w:rFonts w:ascii="Calibri" w:hAnsi="Calibri" w:cs="Calibri"/>
+            <w:sz w:val="22"/>
+            <w:szCs w:val="22"/>
+          </w:rPr>
+          <w:t>https://defiprime.com/gas</w:t>
+        </w:r>
+      </w:hyperlink>
+    </w:p>
+    <w:p>
+      <w:pPr>
+        <w:pStyle w:val="NormalWeb"/>
+        <w:spacing w:before="0" w:beforeAutospacing="0" w:after="0" w:afterAutospacing="0"/>
+        <w:rPr>
+          <w:rFonts w:ascii="Calibri" w:hAnsi="Calibri" w:cs="Calibri"/>
+          <w:sz w:val="22"/>
+          <w:szCs w:val="22"/>
+        </w:rPr>
+      </w:pPr>
+      <w:r>
+        <w:rPr>
+          <w:rFonts w:ascii="Calibri" w:hAnsi="Calibri" w:cs="Calibri"/>
+          <w:sz w:val="22"/>
+          <w:szCs w:val="22"/>
+        </w:rPr>
+        <w:t> </w:t>
+      </w:r>
+    </w:p>
+    <w:p>
+      <w:pPr>
+        <w:pStyle w:val="NormalWeb"/>
+        <w:spacing w:before="0" w:beforeAutospacing="0" w:after="0" w:afterAutospacing="0"/>
+        <w:rPr>
+          <w:rFonts w:ascii="Calibri" w:hAnsi="Calibri" w:cs="Calibri"/>
+          <w:sz w:val="22"/>
+          <w:szCs w:val="22"/>
+        </w:rPr>
+      </w:pPr>
+      <w:r>
+        <w:rPr>
+          <w:rFonts w:ascii="Calibri" w:hAnsi="Calibri" w:cs="Calibri"/>
+          <w:sz w:val="22"/>
+          <w:szCs w:val="22"/>
+        </w:rPr>
+        <w:t>Anaconda Archive</w:t>
+      </w:r>
+    </w:p>
+    <w:p>
+      <w:pPr>
+        <w:pStyle w:val="NormalWeb"/>
+        <w:spacing w:before="0" w:beforeAutospacing="0" w:after="0" w:afterAutospacing="0"/>
+        <w:rPr>
+          <w:rFonts w:ascii="Calibri" w:hAnsi="Calibri" w:cs="Calibri"/>
+          <w:sz w:val="22"/>
+          <w:szCs w:val="22"/>
+        </w:rPr>
+      </w:pPr>
+      <w:hyperlink r:id="rId157" w:history="1">
+        <w:r>
+          <w:rPr>
+            <w:rStyle w:val="Hyperlink"/>
+            <w:rFonts w:ascii="Calibri" w:hAnsi="Calibri" w:cs="Calibri"/>
+            <w:sz w:val="22"/>
+            <w:szCs w:val="22"/>
+          </w:rPr>
+          <w:t>https://repo.anaconda.com/archive/</w:t>
+        </w:r>
+      </w:hyperlink>
+    </w:p>
+    <w:p>
+      <w:pPr>
+        <w:pStyle w:val="NormalWeb"/>
+        <w:spacing w:before="0" w:beforeAutospacing="0" w:after="0" w:afterAutospacing="0"/>
+        <w:rPr>
+          <w:rFonts w:ascii="Calibri" w:hAnsi="Calibri" w:cs="Calibri"/>
+          <w:sz w:val="22"/>
+          <w:szCs w:val="22"/>
+        </w:rPr>
+      </w:pPr>
+      <w:r>
+        <w:rPr>
+          <w:rFonts w:ascii="Calibri" w:hAnsi="Calibri" w:cs="Calibri"/>
+          <w:sz w:val="22"/>
+          <w:szCs w:val="22"/>
+        </w:rPr>
+        <w:t> </w:t>
+      </w:r>
+    </w:p>
+    <w:p>
+      <w:pPr>
+        <w:pStyle w:val="NormalWeb"/>
+        <w:spacing w:before="0" w:beforeAutospacing="0" w:after="0" w:afterAutospacing="0"/>
+        <w:rPr>
+          <w:rFonts w:ascii="Calibri" w:hAnsi="Calibri" w:cs="Calibri"/>
+          <w:sz w:val="22"/>
+          <w:szCs w:val="22"/>
+        </w:rPr>
+      </w:pPr>
+      <w:r>
+        <w:rPr>
+          <w:rFonts w:ascii="Calibri" w:hAnsi="Calibri" w:cs="Calibri"/>
+          <w:sz w:val="22"/>
+          <w:szCs w:val="22"/>
+        </w:rPr>
+        <w:t>Blockchain Development Suite</w:t>
+      </w:r>
+    </w:p>
+    <w:p>
+      <w:pPr>
+        <w:pStyle w:val="NormalWeb"/>
+        <w:spacing w:before="0" w:beforeAutospacing="0" w:after="0" w:afterAutospacing="0"/>
+        <w:rPr>
+          <w:rFonts w:ascii="Calibri" w:hAnsi="Calibri" w:cs="Calibri"/>
+          <w:sz w:val="22"/>
+          <w:szCs w:val="22"/>
+        </w:rPr>
+      </w:pPr>
+      <w:hyperlink r:id="rId158" w:history="1">
+        <w:r>
+          <w:rPr>
+            <w:rStyle w:val="Hyperlink"/>
+            <w:rFonts w:ascii="Calibri" w:hAnsi="Calibri" w:cs="Calibri"/>
+            <w:sz w:val="22"/>
+            <w:szCs w:val="22"/>
+          </w:rPr>
+          <w:t>https://infura.io/</w:t>
+        </w:r>
+      </w:hyperlink>
+    </w:p>
+    <w:p>
+      <w:pPr>
+        <w:pStyle w:val="NormalWeb"/>
+        <w:spacing w:before="0" w:beforeAutospacing="0" w:after="0" w:afterAutospacing="0"/>
+        <w:rPr>
+          <w:rFonts w:ascii="Calibri" w:hAnsi="Calibri" w:cs="Calibri"/>
+          <w:sz w:val="22"/>
+          <w:szCs w:val="22"/>
+        </w:rPr>
+      </w:pPr>
+      <w:r>
+        <w:rPr>
+          <w:rFonts w:ascii="Calibri" w:hAnsi="Calibri" w:cs="Calibri"/>
+          <w:sz w:val="22"/>
+          <w:szCs w:val="22"/>
+        </w:rPr>
+        <w:lastRenderedPageBreak/>
+        <w:t> </w:t>
+      </w:r>
+    </w:p>
+    <w:p>
+      <w:pPr>
+        <w:pStyle w:val="NormalWeb"/>
+        <w:spacing w:before="0" w:beforeAutospacing="0" w:after="0" w:afterAutospacing="0"/>
+        <w:rPr>
+          <w:rFonts w:ascii="Calibri" w:hAnsi="Calibri" w:cs="Calibri"/>
+          <w:sz w:val="22"/>
+          <w:szCs w:val="22"/>
+        </w:rPr>
+      </w:pPr>
+      <w:r>
+        <w:rPr>
+          <w:rFonts w:ascii="Calibri" w:hAnsi="Calibri" w:cs="Calibri"/>
+          <w:sz w:val="22"/>
+          <w:szCs w:val="22"/>
+        </w:rPr>
+        <w:t> </w:t>
+      </w:r>
+    </w:p>
+    <w:p>
+      <w:pPr>
+        <w:pStyle w:val="NormalWeb"/>
+        <w:spacing w:before="0" w:beforeAutospacing="0" w:after="0" w:afterAutospacing="0"/>
+        <w:rPr>
+          <w:rFonts w:ascii="Calibri" w:hAnsi="Calibri" w:cs="Calibri"/>
+          <w:sz w:val="22"/>
+          <w:szCs w:val="22"/>
+        </w:rPr>
+      </w:pPr>
+      <w:r>
+        <w:rPr>
+          <w:rFonts w:ascii="Calibri" w:hAnsi="Calibri" w:cs="Calibri"/>
+          <w:sz w:val="22"/>
+          <w:szCs w:val="22"/>
+        </w:rPr>
+        <w:t> </w:t>
+      </w:r>
+    </w:p>
+    <w:p>
+      <w:pPr>
+        <w:pStyle w:val="NormalWeb"/>
+        <w:spacing w:before="0" w:beforeAutospacing="0" w:after="0" w:afterAutospacing="0"/>
+        <w:rPr>
+          <w:rFonts w:ascii="Calibri" w:hAnsi="Calibri" w:cs="Calibri"/>
+          <w:sz w:val="22"/>
+          <w:szCs w:val="22"/>
+        </w:rPr>
+      </w:pPr>
     </w:p>
     <w:p>
       <w:pPr>

</xml_diff>